<commit_message>
Sub-Added Object.creat() at level 3
</commit_message>
<xml_diff>
--- a/Constructor/Exercises/Level 2/JS Constructor Exercises - LvL2.docx
+++ b/Constructor/Exercises/Level 2/JS Constructor Exercises - LvL2.docx
@@ -845,26 +845,117 @@
         <w:t>from exercise</w:t>
       </w:r>
       <w:r>
+        <w:t xml:space="preserve"> 4</w:t>
+      </w:r>
+      <w:r>
+        <w:t>.</w:t>
+      </w:r>
+      <w:r>
+        <w:t xml:space="preserve"> Add a method </w:t>
+      </w:r>
+      <w:r>
+        <w:rPr>
+          <w:b/>
+          <w:bCs/>
+        </w:rPr>
+        <w:t>updateDescription</w:t>
+      </w:r>
+      <w:r>
+        <w:t xml:space="preserve"> that updates the description. Display the updated description.</w:t>
+      </w:r>
+    </w:p>
+    <w:p>
+      <w:pPr>
+        <w:numPr>
+          <w:ilvl w:val="1"/>
+          <w:numId w:val="2"/>
+        </w:numPr>
+        <w:bidi w:val="0"/>
+        <w:rPr>
+          <w:highlight w:val="yellow"/>
+        </w:rPr>
+      </w:pPr>
+      <w:r>
+        <w:rPr>
+          <w:highlight w:val="yellow"/>
+        </w:rPr>
+        <w:t xml:space="preserve">Expected Output: </w:t>
+      </w:r>
+      <w:r>
+        <w:rPr>
+          <w:b/>
+          <w:bCs/>
+          <w:highlight w:val="yellow"/>
+        </w:rPr>
+        <w:t>Updated Description: New task description.</w:t>
+      </w:r>
+    </w:p>
+    <w:p>
+      <w:pPr>
+        <w:bidi w:val="0"/>
+        <w:rPr>
+          <w:highlight w:val="yellow"/>
+        </w:rPr>
+      </w:pPr>
+    </w:p>
+    <w:p>
+      <w:pPr>
+        <w:numPr>
+          <w:ilvl w:val="0"/>
+          <w:numId w:val="2"/>
+        </w:numPr>
+        <w:bidi w:val="0"/>
+      </w:pPr>
+      <w:r>
+        <w:t xml:space="preserve">Extend the </w:t>
+      </w:r>
+      <w:r>
+        <w:rPr>
+          <w:b/>
+          <w:bCs/>
+        </w:rPr>
+        <w:t>Product</w:t>
+      </w:r>
+      <w:r>
+        <w:t xml:space="preserve"> constructor</w:t>
+      </w:r>
+      <w:r>
         <w:t xml:space="preserve"> </w:t>
       </w:r>
       <w:r>
-        <w:t>4</w:t>
-      </w:r>
-      <w:r>
-        <w:t>.</w:t>
-      </w:r>
-      <w:r>
-        <w:t xml:space="preserve"> Add a method </w:t>
-      </w:r>
-      <w:r>
-        <w:rPr>
-          <w:b/>
-          <w:bCs/>
-        </w:rPr>
-        <w:t>updateDescription</w:t>
-      </w:r>
-      <w:r>
-        <w:t xml:space="preserve"> that updates the description. Display the updated description.</w:t>
+        <w:t>from exercise</w:t>
+      </w:r>
+      <w:r>
+        <w:t xml:space="preserve"> 5.</w:t>
+      </w:r>
+      <w:r>
+        <w:t xml:space="preserve"> Add a </w:t>
+      </w:r>
+      <w:r>
+        <w:rPr>
+          <w:b/>
+          <w:bCs/>
+        </w:rPr>
+        <w:t>quantity</w:t>
+      </w:r>
+      <w:r>
+        <w:t xml:space="preserve"> </w:t>
+      </w:r>
+      <w:r>
+        <w:t>property and</w:t>
+      </w:r>
+      <w:r>
+        <w:t xml:space="preserve"> a method </w:t>
+      </w:r>
+      <w:r>
+        <w:rPr>
+          <w:b/>
+          <w:bCs/>
+        </w:rPr>
+        <w:t>getTotalPrice</w:t>
+      </w:r>
+      <w:r>
+        <w:t xml:space="preserve"> that calculates the total cost (price * quantity).</w:t>
       </w:r>
     </w:p>
     <w:p>
@@ -890,7 +981,7 @@
           <w:bCs/>
           <w:highlight w:val="yellow"/>
         </w:rPr>
-        <w:t>Updated Description: New task description.</w:t>
+        <w:t>Total Price: $150</w:t>
       </w:r>
     </w:p>
     <w:p>
@@ -917,7 +1008,7 @@
           <w:b/>
           <w:bCs/>
         </w:rPr>
-        <w:t>Product</w:t>
+        <w:t>Animal</w:t>
       </w:r>
       <w:r>
         <w:t xml:space="preserve"> constructor</w:t>
@@ -929,107 +1020,7 @@
         <w:t>from exercise</w:t>
       </w:r>
       <w:r>
-        <w:t xml:space="preserve"> 5</w:t>
-      </w:r>
-      <w:r>
-        <w:t>.</w:t>
-      </w:r>
-      <w:r>
-        <w:t xml:space="preserve"> Add a </w:t>
-      </w:r>
-      <w:r>
-        <w:rPr>
-          <w:b/>
-          <w:bCs/>
-        </w:rPr>
-        <w:t>quantity</w:t>
-      </w:r>
-      <w:r>
-        <w:t xml:space="preserve"> </w:t>
-      </w:r>
-      <w:r>
-        <w:t>property and</w:t>
-      </w:r>
-      <w:r>
-        <w:t xml:space="preserve"> a method </w:t>
-      </w:r>
-      <w:r>
-        <w:rPr>
-          <w:b/>
-          <w:bCs/>
-        </w:rPr>
-        <w:t>getTotalPrice</w:t>
-      </w:r>
-      <w:r>
-        <w:t xml:space="preserve"> that calculates the total cost (price * quantity).</w:t>
-      </w:r>
-    </w:p>
-    <w:p>
-      <w:pPr>
-        <w:numPr>
-          <w:ilvl w:val="1"/>
-          <w:numId w:val="2"/>
-        </w:numPr>
-        <w:bidi w:val="0"/>
-        <w:rPr>
-          <w:highlight w:val="yellow"/>
-        </w:rPr>
-      </w:pPr>
-      <w:r>
-        <w:rPr>
-          <w:highlight w:val="yellow"/>
-        </w:rPr>
-        <w:t xml:space="preserve">Expected Output: </w:t>
-      </w:r>
-      <w:r>
-        <w:rPr>
-          <w:b/>
-          <w:bCs/>
-          <w:highlight w:val="yellow"/>
-        </w:rPr>
-        <w:t>Total Price: $150</w:t>
-      </w:r>
-    </w:p>
-    <w:p>
-      <w:pPr>
-        <w:bidi w:val="0"/>
-        <w:rPr>
-          <w:highlight w:val="yellow"/>
-        </w:rPr>
-      </w:pPr>
-    </w:p>
-    <w:p>
-      <w:pPr>
-        <w:numPr>
-          <w:ilvl w:val="0"/>
-          <w:numId w:val="2"/>
-        </w:numPr>
-        <w:bidi w:val="0"/>
-      </w:pPr>
-      <w:r>
-        <w:t xml:space="preserve">Extend the </w:t>
-      </w:r>
-      <w:r>
-        <w:rPr>
-          <w:b/>
-          <w:bCs/>
-        </w:rPr>
-        <w:t>Animal</w:t>
-      </w:r>
-      <w:r>
-        <w:t xml:space="preserve"> constructor</w:t>
-      </w:r>
-      <w:r>
-        <w:t xml:space="preserve"> </w:t>
-      </w:r>
-      <w:r>
-        <w:t>from exercise</w:t>
-      </w:r>
-      <w:r>
-        <w:t xml:space="preserve"> 5 in level 1</w:t>
-      </w:r>
-      <w:r>
-        <w:t xml:space="preserve"> </w:t>
+        <w:t xml:space="preserve"> 5 in level 1 </w:t>
       </w:r>
       <w:r>
         <w:t xml:space="preserve">with a </w:t>

</xml_diff>